<commit_message>
Update Relazione Progetto SO.docx
</commit_message>
<xml_diff>
--- a/Relazione Progetto SO.docx
+++ b/Relazione Progetto SO.docx
@@ -205,13 +205,13 @@
           <w:sz w:val="28"/>
           <w:szCs w:val="28"/>
         </w:rPr>
+        <w:instrText xml:space="preserve"> \* MERGEFORMAT </w:instrText>
       </w:r>
       <w:r>
         <w:rPr>
           <w:sz w:val="28"/>
           <w:szCs w:val="28"/>
         </w:rPr>
-        <w:instrText xml:space="preserve"> \* MERGEFORMAT </w:instrText>
       </w:r>
       <w:r>
         <w:rPr>
@@ -225,35 +225,7 @@
           <w:sz w:val="28"/>
           <w:szCs w:val="28"/>
         </w:rPr>
-        <w:t>Come avviar</w:t>
-      </w:r>
-      <w:r>
-        <w:rPr>
-          <w:sz w:val="28"/>
-          <w:szCs w:val="28"/>
-        </w:rPr>
-        <w:t>e</w:t>
-      </w:r>
-      <w:r>
-        <w:rPr>
-          <w:sz w:val="28"/>
-          <w:szCs w:val="28"/>
-        </w:rPr>
-        <w:t xml:space="preserve"> la simulaz</w:t>
-      </w:r>
-      <w:r>
-        <w:rPr>
-          <w:sz w:val="28"/>
-          <w:szCs w:val="28"/>
-        </w:rPr>
-        <w:t>i</w:t>
-      </w:r>
-      <w:r>
-        <w:rPr>
-          <w:sz w:val="28"/>
-          <w:szCs w:val="28"/>
-        </w:rPr>
-        <w:t>one</w:t>
+        <w:t>Come avviare la simulazione</w:t>
       </w:r>
       <w:r>
         <w:rPr>
@@ -288,7 +260,7 @@
           <w:sz w:val="28"/>
           <w:szCs w:val="28"/>
         </w:rPr>
-        <w:instrText xml:space="preserve"> REF _Ref132715813 \h </w:instrText>
+        <w:instrText xml:space="preserve"> REF _Ref132715813 \h  \* MERGEFORMAT </w:instrText>
       </w:r>
       <w:r>
         <w:rPr>
@@ -301,35 +273,14 @@
           <w:sz w:val="28"/>
           <w:szCs w:val="28"/>
         </w:rPr>
-        <w:instrText xml:space="preserve"> \* MERGEFORMAT </w:instrText>
+        <w:fldChar w:fldCharType="separate"/>
       </w:r>
       <w:r>
         <w:rPr>
           <w:sz w:val="28"/>
           <w:szCs w:val="28"/>
         </w:rPr>
-        <w:fldChar w:fldCharType="separate"/>
-      </w:r>
-      <w:r>
-        <w:rPr>
-          <w:sz w:val="28"/>
-          <w:szCs w:val="28"/>
-        </w:rPr>
-        <w:t>Scelte i</w:t>
-      </w:r>
-      <w:r>
-        <w:rPr>
-          <w:sz w:val="28"/>
-          <w:szCs w:val="28"/>
-        </w:rPr>
-        <w:t>m</w:t>
-      </w:r>
-      <w:r>
-        <w:rPr>
-          <w:sz w:val="28"/>
-          <w:szCs w:val="28"/>
-        </w:rPr>
-        <w:t>plementative</w:t>
+        <w:t>Scelte implementative</w:t>
       </w:r>
       <w:r>
         <w:rPr>
@@ -364,7 +315,7 @@
           <w:sz w:val="28"/>
           <w:szCs w:val="28"/>
         </w:rPr>
-        <w:instrText xml:space="preserve"> REF _Ref132715808 \h </w:instrText>
+        <w:instrText xml:space="preserve"> REF _Ref132715808 \h  \* MERGEFORMAT </w:instrText>
       </w:r>
       <w:r>
         <w:rPr>
@@ -377,56 +328,14 @@
           <w:sz w:val="28"/>
           <w:szCs w:val="28"/>
         </w:rPr>
-        <w:instrText xml:space="preserve"> \* MERGEFORMAT </w:instrText>
+        <w:fldChar w:fldCharType="separate"/>
       </w:r>
       <w:r>
         <w:rPr>
           <w:sz w:val="28"/>
           <w:szCs w:val="28"/>
         </w:rPr>
-        <w:fldChar w:fldCharType="separate"/>
-      </w:r>
-      <w:r>
-        <w:rPr>
-          <w:sz w:val="28"/>
-          <w:szCs w:val="28"/>
-        </w:rPr>
-        <w:t>S</w:t>
-      </w:r>
-      <w:r>
-        <w:rPr>
-          <w:sz w:val="28"/>
-          <w:szCs w:val="28"/>
-        </w:rPr>
-        <w:t>piegazio</w:t>
-      </w:r>
-      <w:r>
-        <w:rPr>
-          <w:sz w:val="28"/>
-          <w:szCs w:val="28"/>
-        </w:rPr>
-        <w:t>n</w:t>
-      </w:r>
-      <w:r>
-        <w:rPr>
-          <w:sz w:val="28"/>
-          <w:szCs w:val="28"/>
-        </w:rPr>
-        <w:t>e</w:t>
-      </w:r>
-      <w:r>
-        <w:rPr>
-          <w:sz w:val="28"/>
-          <w:szCs w:val="28"/>
-        </w:rPr>
-        <w:t xml:space="preserve"> </w:t>
-      </w:r>
-      <w:r>
-        <w:rPr>
-          <w:sz w:val="28"/>
-          <w:szCs w:val="28"/>
-        </w:rPr>
-        <w:t>del progetto</w:t>
+        <w:t>Spiegazione del progetto</w:t>
       </w:r>
       <w:r>
         <w:rPr>
@@ -461,7 +370,7 @@
           <w:sz w:val="28"/>
           <w:szCs w:val="28"/>
         </w:rPr>
-        <w:instrText xml:space="preserve"> REF _Ref132715800 \h </w:instrText>
+        <w:instrText xml:space="preserve"> REF _Ref132715800 \h  \* MERGEFORMAT </w:instrText>
       </w:r>
       <w:r>
         <w:rPr>
@@ -474,28 +383,14 @@
           <w:sz w:val="28"/>
           <w:szCs w:val="28"/>
         </w:rPr>
-        <w:instrText xml:space="preserve"> \* MERGEFORMAT </w:instrText>
+        <w:fldChar w:fldCharType="separate"/>
       </w:r>
       <w:r>
         <w:rPr>
           <w:sz w:val="28"/>
           <w:szCs w:val="28"/>
         </w:rPr>
-        <w:fldChar w:fldCharType="separate"/>
-      </w:r>
-      <w:r>
-        <w:rPr>
-          <w:sz w:val="28"/>
-          <w:szCs w:val="28"/>
-        </w:rPr>
-        <w:t>Pr</w:t>
-      </w:r>
-      <w:r>
-        <w:rPr>
-          <w:sz w:val="28"/>
-          <w:szCs w:val="28"/>
-        </w:rPr>
-        <w:t>o</w:t>
+        <w:t>Pro</w:t>
       </w:r>
       <w:r>
         <w:rPr>
@@ -530,7 +425,7 @@
           <w:sz w:val="28"/>
           <w:szCs w:val="28"/>
         </w:rPr>
-        <w:instrText xml:space="preserve"> REF _Ref132715819 \h </w:instrText>
+        <w:instrText xml:space="preserve"> REF _Ref132715819 \h  \* MERGEFORMAT </w:instrText>
       </w:r>
       <w:r>
         <w:rPr>
@@ -543,35 +438,14 @@
           <w:sz w:val="28"/>
           <w:szCs w:val="28"/>
         </w:rPr>
-        <w:instrText xml:space="preserve"> \* MERGEFORMAT </w:instrText>
+        <w:fldChar w:fldCharType="separate"/>
       </w:r>
       <w:r>
         <w:rPr>
           <w:sz w:val="28"/>
           <w:szCs w:val="28"/>
         </w:rPr>
-        <w:fldChar w:fldCharType="separate"/>
-      </w:r>
-      <w:r>
-        <w:rPr>
-          <w:sz w:val="28"/>
-          <w:szCs w:val="28"/>
-        </w:rPr>
-        <w:t>Cont</w:t>
-      </w:r>
-      <w:r>
-        <w:rPr>
-          <w:sz w:val="28"/>
-          <w:szCs w:val="28"/>
-        </w:rPr>
-        <w:t>r</w:t>
-      </w:r>
-      <w:r>
-        <w:rPr>
-          <w:sz w:val="28"/>
-          <w:szCs w:val="28"/>
-        </w:rPr>
-        <w:t>o</w:t>
+        <w:t>Contro</w:t>
       </w:r>
       <w:r>
         <w:rPr>
@@ -758,7 +632,27 @@
           <w:sz w:val="24"/>
           <w:szCs w:val="24"/>
         </w:rPr>
-        <w:t>make run var=X</w:t>
+        <w:t xml:space="preserve">make </w:t>
+      </w:r>
+      <w:proofErr w:type="spellStart"/>
+      <w:r>
+        <w:rPr>
+          <w:rFonts w:ascii="Consolas" w:eastAsia="Consolas" w:hAnsi="Consolas" w:cs="Consolas"/>
+          <w:color w:val="7F7F7F" w:themeColor="text1" w:themeTint="80"/>
+          <w:sz w:val="24"/>
+          <w:szCs w:val="24"/>
+        </w:rPr>
+        <w:t>run</w:t>
+      </w:r>
+      <w:proofErr w:type="spellEnd"/>
+      <w:r>
+        <w:rPr>
+          <w:rFonts w:ascii="Consolas" w:eastAsia="Consolas" w:hAnsi="Consolas" w:cs="Consolas"/>
+          <w:color w:val="7F7F7F" w:themeColor="text1" w:themeTint="80"/>
+          <w:sz w:val="24"/>
+          <w:szCs w:val="24"/>
+        </w:rPr>
+        <w:t xml:space="preserve"> var=X</w:t>
       </w:r>
     </w:p>
     <w:p>
@@ -881,8 +775,9 @@
           <w:sz w:val="24"/>
           <w:szCs w:val="24"/>
         </w:rPr>
-        <w:t>make runME var=</w:t>
-      </w:r>
+        <w:t xml:space="preserve">make </w:t>
+      </w:r>
+      <w:proofErr w:type="spellStart"/>
       <w:r>
         <w:rPr>
           <w:rFonts w:ascii="Consolas" w:eastAsia="Consolas" w:hAnsi="Consolas" w:cs="Consolas"/>
@@ -890,7 +785,146 @@
           <w:sz w:val="24"/>
           <w:szCs w:val="24"/>
         </w:rPr>
+        <w:t>runME</w:t>
+      </w:r>
+      <w:proofErr w:type="spellEnd"/>
+      <w:r>
+        <w:rPr>
+          <w:rFonts w:ascii="Consolas" w:eastAsia="Consolas" w:hAnsi="Consolas" w:cs="Consolas"/>
+          <w:color w:val="7F7F7F" w:themeColor="text1" w:themeTint="80"/>
+          <w:sz w:val="24"/>
+          <w:szCs w:val="24"/>
+        </w:rPr>
+        <w:t xml:space="preserve"> var=</w:t>
+      </w:r>
+      <w:r>
+        <w:rPr>
+          <w:rFonts w:ascii="Consolas" w:eastAsia="Consolas" w:hAnsi="Consolas" w:cs="Consolas"/>
+          <w:color w:val="7F7F7F" w:themeColor="text1" w:themeTint="80"/>
+          <w:sz w:val="24"/>
+          <w:szCs w:val="24"/>
+        </w:rPr>
         <w:t>X</w:t>
+      </w:r>
+    </w:p>
+    <w:p>
+      <w:pPr>
+        <w:pBdr>
+          <w:left w:val="single" w:sz="12" w:space="8" w:color="70AD47" w:themeColor="accent6"/>
+        </w:pBdr>
+        <w:spacing w:after="0"/>
+        <w:ind w:left="283"/>
+        <w:rPr>
+          <w:rFonts w:cstheme="minorHAnsi"/>
+          <w:b/>
+          <w:bCs/>
+          <w:color w:val="538135" w:themeColor="accent6" w:themeShade="BF"/>
+          <w:sz w:val="20"/>
+          <w:szCs w:val="20"/>
+          <w:u w:val="single"/>
+        </w:rPr>
+      </w:pPr>
+      <w:r>
+        <w:rPr>
+          <w:rFonts w:cstheme="minorHAnsi"/>
+          <w:b/>
+          <w:bCs/>
+          <w:color w:val="538135" w:themeColor="accent6" w:themeShade="BF"/>
+          <w:sz w:val="20"/>
+          <w:szCs w:val="20"/>
+          <w:u w:val="single"/>
+        </w:rPr>
+        <w:t>NOTA:</w:t>
+      </w:r>
+      <w:r>
+        <w:rPr>
+          <w:rFonts w:cstheme="minorHAnsi"/>
+          <w:b/>
+          <w:bCs/>
+          <w:color w:val="538135" w:themeColor="accent6" w:themeShade="BF"/>
+          <w:sz w:val="20"/>
+          <w:szCs w:val="20"/>
+        </w:rPr>
+        <w:t xml:space="preserve"> per comodità, abbiamo aggiunto la possibilità di lanciare la simulazione con</w:t>
+      </w:r>
+      <w:r>
+        <w:rPr>
+          <w:rFonts w:cstheme="minorHAnsi"/>
+          <w:b/>
+          <w:bCs/>
+          <w:color w:val="538135" w:themeColor="accent6" w:themeShade="BF"/>
+          <w:sz w:val="20"/>
+          <w:szCs w:val="20"/>
+        </w:rPr>
+        <w:t xml:space="preserve"> </w:t>
+      </w:r>
+      <w:r>
+        <w:rPr>
+          <w:rFonts w:cstheme="minorHAnsi"/>
+          <w:b/>
+          <w:bCs/>
+          <w:color w:val="538135" w:themeColor="accent6" w:themeShade="BF"/>
+          <w:sz w:val="20"/>
+          <w:szCs w:val="20"/>
+        </w:rPr>
+        <w:t>“</w:t>
+      </w:r>
+      <w:r>
+        <w:rPr>
+          <w:rFonts w:ascii="Consolas" w:hAnsi="Consolas" w:cstheme="minorHAnsi"/>
+          <w:b/>
+          <w:bCs/>
+          <w:color w:val="A8D08D" w:themeColor="accent6" w:themeTint="99"/>
+          <w:sz w:val="20"/>
+          <w:szCs w:val="20"/>
+        </w:rPr>
+        <w:t xml:space="preserve">make </w:t>
+      </w:r>
+      <w:proofErr w:type="spellStart"/>
+      <w:r>
+        <w:rPr>
+          <w:rFonts w:ascii="Consolas" w:hAnsi="Consolas" w:cstheme="minorHAnsi"/>
+          <w:b/>
+          <w:bCs/>
+          <w:color w:val="A8D08D" w:themeColor="accent6" w:themeTint="99"/>
+          <w:sz w:val="20"/>
+          <w:szCs w:val="20"/>
+        </w:rPr>
+        <w:t>run</w:t>
+      </w:r>
+      <w:proofErr w:type="spellEnd"/>
+      <w:r>
+        <w:rPr>
+          <w:rFonts w:cstheme="minorHAnsi"/>
+          <w:b/>
+          <w:bCs/>
+          <w:color w:val="538135" w:themeColor="accent6" w:themeShade="BF"/>
+          <w:sz w:val="20"/>
+          <w:szCs w:val="20"/>
+        </w:rPr>
+        <w:t>”</w:t>
+      </w:r>
+      <w:r>
+        <w:rPr>
+          <w:rFonts w:cstheme="minorHAnsi"/>
+          <w:b/>
+          <w:bCs/>
+          <w:color w:val="A8D08D" w:themeColor="accent6" w:themeTint="99"/>
+          <w:sz w:val="20"/>
+          <w:szCs w:val="20"/>
+        </w:rPr>
+        <w:t xml:space="preserve"> </w:t>
+      </w:r>
+      <w:r>
+        <w:rPr>
+          <w:rFonts w:cstheme="minorHAnsi"/>
+          <w:b/>
+          <w:bCs/>
+          <w:color w:val="538135" w:themeColor="accent6" w:themeShade="BF"/>
+          <w:sz w:val="20"/>
+          <w:szCs w:val="20"/>
+        </w:rPr>
+        <w:t>per far partire una configurazione prestabilita tra quelle del config.txt.</w:t>
       </w:r>
     </w:p>
     <w:p>
@@ -989,6 +1023,16 @@
         <w:t>coda di messaggi</w:t>
       </w:r>
       <w:r>
+        <w:t xml:space="preserve"> e una </w:t>
+      </w:r>
+      <w:r>
+        <w:rPr>
+          <w:b/>
+          <w:bCs/>
+        </w:rPr>
+        <w:t>FIFO</w:t>
+      </w:r>
+      <w:r>
         <w:t>.</w:t>
       </w:r>
     </w:p>
@@ -1191,6 +1235,7 @@
       <w:r>
         <w:t xml:space="preserve">strutture definite in </w:t>
       </w:r>
+      <w:proofErr w:type="spellStart"/>
       <w:r>
         <w:rPr>
           <w:rFonts w:ascii="Consolas" w:hAnsi="Consolas"/>
@@ -1207,6 +1252,7 @@
         </w:rPr>
         <w:t>h</w:t>
       </w:r>
+      <w:proofErr w:type="spellEnd"/>
       <w:r>
         <w:rPr>
           <w:rFonts w:cstheme="minorHAnsi"/>
@@ -1301,14 +1347,22 @@
         <w:rPr>
           <w:rFonts w:ascii="Consolas" w:hAnsi="Consolas"/>
         </w:rPr>
-        <w:t>_mercato</w:t>
-      </w:r>
+        <w:t>_</w:t>
+      </w:r>
+      <w:proofErr w:type="gramStart"/>
       <w:r>
         <w:rPr>
           <w:rFonts w:ascii="Consolas" w:hAnsi="Consolas"/>
         </w:rPr>
+        <w:t>mercato</w:t>
+      </w:r>
+      <w:r>
+        <w:rPr>
+          <w:rFonts w:ascii="Consolas" w:hAnsi="Consolas"/>
+        </w:rPr>
         <w:t>[</w:t>
       </w:r>
+      <w:proofErr w:type="gramEnd"/>
       <w:r>
         <w:rPr>
           <w:rFonts w:ascii="Consolas" w:hAnsi="Consolas"/>
@@ -1572,12 +1626,14 @@
       <w:r>
         <w:t xml:space="preserve">, ma le </w:t>
       </w:r>
+      <w:proofErr w:type="spellStart"/>
       <w:r>
         <w:rPr>
           <w:rFonts w:ascii="Consolas" w:hAnsi="Consolas"/>
         </w:rPr>
         <w:t>msgrcv</w:t>
       </w:r>
+      <w:proofErr w:type="spellEnd"/>
       <w:r>
         <w:t xml:space="preserve"> vengono effettuate con</w:t>
       </w:r>
@@ -1730,6 +1786,88 @@
       </w:r>
       <w:r>
         <w:t xml:space="preserve"> i processi chiamanti.</w:t>
+      </w:r>
+    </w:p>
+    <w:p>
+      <w:pPr>
+        <w:spacing w:after="0"/>
+      </w:pPr>
+      <w:r>
+        <w:t>FIFO:</w:t>
+      </w:r>
+    </w:p>
+    <w:p>
+      <w:pPr>
+        <w:spacing w:after="0"/>
+        <w:ind w:left="170"/>
+      </w:pPr>
+      <w:r>
+        <w:t>È definita per estendere di fatto la capienza della coda messaggi, che al fronte di troppe richieste generate, deve poter aggiungere le richieste mandate dai porti alla coda, man mano che quest’ultima si svuota.</w:t>
+      </w:r>
+    </w:p>
+    <w:p>
+      <w:pPr>
+        <w:ind w:left="170"/>
+      </w:pPr>
+      <w:r>
+        <w:t xml:space="preserve">Il suo svuotamento è gestito da demone mentre il riempimento direttamente dal metodo di </w:t>
+      </w:r>
+      <w:proofErr w:type="spellStart"/>
+      <w:r>
+        <w:rPr>
+          <w:b/>
+          <w:bCs/>
+          <w:i/>
+          <w:iCs/>
+        </w:rPr>
+        <w:t>queue_lib</w:t>
+      </w:r>
+      <w:proofErr w:type="spellEnd"/>
+      <w:r>
+        <w:t xml:space="preserve"> </w:t>
+      </w:r>
+      <w:proofErr w:type="spellStart"/>
+      <w:r>
+        <w:rPr>
+          <w:b/>
+          <w:bCs/>
+          <w:i/>
+          <w:iCs/>
+        </w:rPr>
+        <w:t>invia_</w:t>
+      </w:r>
+      <w:proofErr w:type="gramStart"/>
+      <w:r>
+        <w:rPr>
+          <w:b/>
+          <w:bCs/>
+          <w:i/>
+          <w:iCs/>
+        </w:rPr>
+        <w:t>richieste</w:t>
+      </w:r>
+      <w:proofErr w:type="spellEnd"/>
+      <w:r>
+        <w:rPr>
+          <w:b/>
+          <w:bCs/>
+          <w:i/>
+          <w:iCs/>
+        </w:rPr>
+        <w:t>(</w:t>
+      </w:r>
+      <w:proofErr w:type="gramEnd"/>
+      <w:r>
+        <w:rPr>
+          <w:b/>
+          <w:bCs/>
+          <w:i/>
+          <w:iCs/>
+        </w:rPr>
+        <w:t>)</w:t>
+      </w:r>
+      <w:r>
+        <w:t xml:space="preserve">. </w:t>
       </w:r>
     </w:p>
     <w:p>
@@ -1859,7 +1997,7 @@
           <w:sz w:val="28"/>
           <w:szCs w:val="28"/>
         </w:rPr>
-        <w:t>S</w:t>
+        <w:t xml:space="preserve">Spiegazione </w:t>
       </w:r>
       <w:r>
         <w:rPr>
@@ -1868,24 +2006,6 @@
           <w:sz w:val="28"/>
           <w:szCs w:val="28"/>
         </w:rPr>
-        <w:t>piegazione</w:t>
-      </w:r>
-      <w:r>
-        <w:rPr>
-          <w:b/>
-          <w:bCs/>
-          <w:sz w:val="28"/>
-          <w:szCs w:val="28"/>
-        </w:rPr>
-        <w:t xml:space="preserve"> </w:t>
-      </w:r>
-      <w:r>
-        <w:rPr>
-          <w:b/>
-          <w:bCs/>
-          <w:sz w:val="28"/>
-          <w:szCs w:val="28"/>
-        </w:rPr>
         <w:t>del progetto</w:t>
       </w:r>
       <w:bookmarkEnd w:id="2"/>
@@ -1952,19 +2072,7 @@
         <w:t xml:space="preserve"> </w:t>
       </w:r>
       <w:r>
-        <w:t>nell</w:t>
-      </w:r>
-      <w:r>
-        <w:t>e</w:t>
-      </w:r>
-      <w:r>
-        <w:t xml:space="preserve"> rispettiv</w:t>
-      </w:r>
-      <w:r>
-        <w:t>e</w:t>
-      </w:r>
-      <w:r>
-        <w:t xml:space="preserve"> shared memory</w:t>
+        <w:t>nelle rispettive shared memory</w:t>
       </w:r>
       <w:r>
         <w:t>.</w:t>
@@ -1989,21 +2097,25 @@
       <w:r>
         <w:t xml:space="preserve">eseguire le </w:t>
       </w:r>
+      <w:proofErr w:type="spellStart"/>
       <w:r>
         <w:rPr>
           <w:rFonts w:ascii="Consolas" w:hAnsi="Consolas"/>
         </w:rPr>
         <w:t>fork</w:t>
       </w:r>
+      <w:proofErr w:type="spellEnd"/>
       <w:r>
         <w:t xml:space="preserve"> e le </w:t>
       </w:r>
+      <w:proofErr w:type="spellStart"/>
       <w:r>
         <w:rPr>
           <w:rFonts w:ascii="Consolas" w:hAnsi="Consolas"/>
         </w:rPr>
         <w:t>execve</w:t>
       </w:r>
+      <w:proofErr w:type="spellEnd"/>
       <w:r>
         <w:rPr>
           <w:rFonts w:cstheme="minorHAnsi"/>
@@ -2141,12 +2253,14 @@
         </w:rPr>
         <w:t xml:space="preserve">porto e nave partono settando il valore dei parametri in ingresso passati loro attraverso la </w:t>
       </w:r>
+      <w:proofErr w:type="spellStart"/>
       <w:r>
         <w:rPr>
           <w:rFonts w:ascii="Consolas" w:hAnsi="Consolas" w:cstheme="minorHAnsi"/>
         </w:rPr>
         <w:t>execve</w:t>
       </w:r>
+      <w:proofErr w:type="spellEnd"/>
       <w:r>
         <w:rPr>
           <w:rFonts w:cstheme="minorHAnsi"/>
@@ -2189,6 +2303,7 @@
         <w:rPr>
           <w:rFonts w:cstheme="minorHAnsi"/>
         </w:rPr>
+        <w:lastRenderedPageBreak/>
         <w:t xml:space="preserve">il </w:t>
       </w:r>
       <w:r>
@@ -2395,13 +2510,7 @@
         <w:rPr>
           <w:rFonts w:cstheme="minorHAnsi"/>
         </w:rPr>
-        <w:t xml:space="preserve"> </w:t>
-      </w:r>
-      <w:r>
-        <w:rPr>
-          <w:rFonts w:cstheme="minorHAnsi"/>
-        </w:rPr>
-        <w:t>dopo aver superato la richiesta di wait-for-zero sul semaforo di gestione</w:t>
+        <w:t xml:space="preserve"> dopo aver superato la richiesta di wait-for-zero sul semaforo di gestione</w:t>
       </w:r>
       <w:r>
         <w:rPr>
@@ -2470,7 +2579,6 @@
         <w:rPr>
           <w:rFonts w:cstheme="minorHAnsi"/>
         </w:rPr>
-        <w:lastRenderedPageBreak/>
         <w:t>La simulazione vera e propria parte a questo punto. La nave genera una posizione casuale sulla mappa</w:t>
       </w:r>
       <w:r>
@@ -2513,13 +2621,7 @@
         <w:rPr>
           <w:rFonts w:cstheme="minorHAnsi"/>
         </w:rPr>
-        <w:t xml:space="preserve">sulle risorse che riguardano il porto </w:t>
-      </w:r>
-      <w:r>
-        <w:rPr>
-          <w:rFonts w:cstheme="minorHAnsi"/>
-        </w:rPr>
-        <w:t>di attracco</w:t>
+        <w:t>sulle risorse che riguardano il porto di attracco</w:t>
       </w:r>
       <w:r>
         <w:rPr>
@@ -2668,6 +2770,7 @@
         </w:rPr>
         <w:t xml:space="preserve">, in tal caso vengono contrassegnate come </w:t>
       </w:r>
+      <w:proofErr w:type="spellStart"/>
       <w:r>
         <w:rPr>
           <w:rFonts w:cstheme="minorHAnsi"/>
@@ -2676,6 +2779,7 @@
         </w:rPr>
         <w:t>scadute_in_mare</w:t>
       </w:r>
+      <w:proofErr w:type="spellEnd"/>
       <w:r>
         <w:rPr>
           <w:rFonts w:cstheme="minorHAnsi"/>
@@ -2779,7 +2883,25 @@
           <w:sz w:val="20"/>
           <w:szCs w:val="20"/>
         </w:rPr>
-        <w:t xml:space="preserve">SIGUSR1 finche si trovano nelle fasi di carico/scarico e di viaggio (funzione </w:t>
+        <w:t>SIGUSR1 finch</w:t>
+      </w:r>
+      <w:r>
+        <w:rPr>
+          <w:rFonts w:cstheme="minorHAnsi"/>
+          <w:color w:val="538135" w:themeColor="accent6" w:themeShade="BF"/>
+          <w:sz w:val="20"/>
+          <w:szCs w:val="20"/>
+        </w:rPr>
+        <w:t>é</w:t>
+      </w:r>
+      <w:r>
+        <w:rPr>
+          <w:rFonts w:cstheme="minorHAnsi"/>
+          <w:color w:val="538135" w:themeColor="accent6" w:themeShade="BF"/>
+          <w:sz w:val="20"/>
+          <w:szCs w:val="20"/>
+        </w:rPr>
+        <w:t xml:space="preserve"> si trovano nelle fasi di carico/scarico e di viaggio (funzione </w:t>
       </w:r>
       <w:r>
         <w:rPr>
@@ -2842,7 +2964,7 @@
           <w:sz w:val="20"/>
           <w:szCs w:val="20"/>
         </w:rPr>
-        <w:t xml:space="preserve"> La maschera del segnale di </w:t>
+        <w:t xml:space="preserve"> La maschera del segnale di SIGUSR1 viene</w:t>
       </w:r>
       <w:r>
         <w:rPr>
@@ -2851,34 +2973,7 @@
           <w:sz w:val="20"/>
           <w:szCs w:val="20"/>
         </w:rPr>
-        <w:t xml:space="preserve">SIGUSR1 </w:t>
-      </w:r>
-      <w:r>
-        <w:rPr>
-          <w:rFonts w:cstheme="minorHAnsi"/>
-          <w:color w:val="538135" w:themeColor="accent6" w:themeShade="BF"/>
-          <w:sz w:val="20"/>
-          <w:szCs w:val="20"/>
-        </w:rPr>
-        <w:t>viene</w:t>
-      </w:r>
-      <w:r>
-        <w:rPr>
-          <w:rFonts w:cstheme="minorHAnsi"/>
-          <w:color w:val="538135" w:themeColor="accent6" w:themeShade="BF"/>
-          <w:sz w:val="20"/>
-          <w:szCs w:val="20"/>
-        </w:rPr>
-        <w:t xml:space="preserve"> </w:t>
-      </w:r>
-      <w:r>
-        <w:rPr>
-          <w:rFonts w:cstheme="minorHAnsi"/>
-          <w:color w:val="538135" w:themeColor="accent6" w:themeShade="BF"/>
-          <w:sz w:val="20"/>
-          <w:szCs w:val="20"/>
-        </w:rPr>
-        <w:t>gestita e</w:t>
+        <w:t xml:space="preserve"> gestita e</w:t>
       </w:r>
       <w:r>
         <w:rPr>
@@ -3218,6 +3313,102 @@
       </w:r>
       <w:r>
         <w:t>.</w:t>
+      </w:r>
+    </w:p>
+    <w:p>
+      <w:pPr>
+        <w:pStyle w:val="Paragrafoelenco"/>
+        <w:numPr>
+          <w:ilvl w:val="0"/>
+          <w:numId w:val="1"/>
+        </w:numPr>
+        <w:rPr>
+          <w:b/>
+          <w:bCs/>
+          <w:i/>
+          <w:iCs/>
+        </w:rPr>
+      </w:pPr>
+      <w:r>
+        <w:t>In caso di simulazioni che prevedano di inviare molte</w:t>
+      </w:r>
+      <w:r>
+        <w:t xml:space="preserve"> </w:t>
+      </w:r>
+      <w:r>
+        <w:rPr>
+          <w:i/>
+          <w:iCs/>
+        </w:rPr>
+        <w:t>(oltre 65 mila)</w:t>
+      </w:r>
+      <w:r>
+        <w:t xml:space="preserve"> richieste in coda, c’è la possibilità che la coda si riempia. Per tale problema abbiamo aggiunto una FIFO che gestisce tutte le richieste in eccesso. Tuttavia</w:t>
+      </w:r>
+      <w:r>
+        <w:t>,</w:t>
+      </w:r>
+      <w:r>
+        <w:t xml:space="preserve"> con l’aumentare di </w:t>
+      </w:r>
+      <w:r>
+        <w:rPr>
+          <w:b/>
+          <w:bCs/>
+          <w:i/>
+          <w:iCs/>
+        </w:rPr>
+        <w:t>SO_NAVI</w:t>
+      </w:r>
+      <w:r>
+        <w:t xml:space="preserve">, </w:t>
+      </w:r>
+      <w:r>
+        <w:t xml:space="preserve">la FIFO può rimanere indietro con il passaggio delle richieste alla coda, in quanto le navi effettuano </w:t>
+      </w:r>
+      <w:r>
+        <w:t xml:space="preserve">le </w:t>
+      </w:r>
+      <w:proofErr w:type="spellStart"/>
+      <w:r>
+        <w:rPr>
+          <w:i/>
+          <w:iCs/>
+        </w:rPr>
+        <w:t>msgsnd</w:t>
+      </w:r>
+      <w:proofErr w:type="spellEnd"/>
+      <w:r>
+        <w:t xml:space="preserve"> </w:t>
+      </w:r>
+      <w:r>
+        <w:t>i</w:t>
+      </w:r>
+      <w:r>
+        <w:t xml:space="preserve">n </w:t>
+      </w:r>
+      <w:r>
+        <w:rPr>
+          <w:b/>
+          <w:bCs/>
+        </w:rPr>
+        <w:t>IPC_NOWAIT</w:t>
+      </w:r>
+      <w:r>
+        <w:t xml:space="preserve">, superando di fatto il processo incaricato di </w:t>
+      </w:r>
+      <w:r>
+        <w:t>“travasare” la FIFO nella coda (</w:t>
+      </w:r>
+      <w:r>
+        <w:rPr>
+          <w:i/>
+          <w:iCs/>
+        </w:rPr>
+        <w:t>demone</w:t>
+      </w:r>
+      <w:r>
+        <w:t>).</w:t>
       </w:r>
     </w:p>
     <w:sectPr>
@@ -4331,6 +4522,7 @@
     <w:lsdException w:name="HTML Sample" w:semiHidden="1" w:unhideWhenUsed="1"/>
     <w:lsdException w:name="HTML Typewriter" w:semiHidden="1" w:unhideWhenUsed="1"/>
     <w:lsdException w:name="HTML Variable" w:semiHidden="1" w:unhideWhenUsed="1"/>
+    <w:lsdException w:name="Normal Table" w:semiHidden="1" w:unhideWhenUsed="1"/>
     <w:lsdException w:name="annotation subject" w:semiHidden="1" w:unhideWhenUsed="1"/>
     <w:lsdException w:name="No List" w:semiHidden="1" w:unhideWhenUsed="1"/>
     <w:lsdException w:name="Outline List 1" w:semiHidden="1" w:unhideWhenUsed="1"/>
@@ -4373,8 +4565,11 @@
     <w:lsdException w:name="Table Contemporary" w:semiHidden="1" w:unhideWhenUsed="1"/>
     <w:lsdException w:name="Table Elegant" w:semiHidden="1" w:unhideWhenUsed="1"/>
     <w:lsdException w:name="Table Professional" w:semiHidden="1" w:unhideWhenUsed="1"/>
+    <w:lsdException w:name="Table Subtle 1" w:semiHidden="1" w:unhideWhenUsed="1"/>
     <w:lsdException w:name="Table Subtle 2" w:semiHidden="1" w:unhideWhenUsed="1"/>
     <w:lsdException w:name="Table Web 1" w:semiHidden="1" w:unhideWhenUsed="1"/>
+    <w:lsdException w:name="Table Web 2" w:semiHidden="1" w:unhideWhenUsed="1"/>
+    <w:lsdException w:name="Table Web 3" w:semiHidden="1" w:unhideWhenUsed="1"/>
     <w:lsdException w:name="Balloon Text" w:semiHidden="1" w:unhideWhenUsed="1"/>
     <w:lsdException w:name="Table Grid" w:uiPriority="39"/>
     <w:lsdException w:name="Table Theme" w:semiHidden="1" w:unhideWhenUsed="1"/>

</xml_diff>